<commit_message>
Mudanças e inclusão das tecnologias utilizadas
</commit_message>
<xml_diff>
--- a/Documentos/Processo_De_Negocio.docx
+++ b/Documentos/Processo_De_Negocio.docx
@@ -7,6 +7,7 @@
         <w:spacing w:line="360" w:lineRule="auto"/>
         <w:jc w:val="center"/>
         <w:rPr>
+          <w:rFonts w:ascii="Arial" w:hAnsi="Arial" w:cs="Arial"/>
           <w:b/>
           <w:sz w:val="24"/>
           <w:szCs w:val="24"/>
@@ -14,27 +15,12 @@
       </w:pPr>
       <w:r>
         <w:rPr>
+          <w:rFonts w:ascii="Arial" w:hAnsi="Arial" w:cs="Arial"/>
           <w:b/>
           <w:sz w:val="24"/>
           <w:szCs w:val="24"/>
         </w:rPr>
-        <w:t xml:space="preserve">PROCESSO DE NEGÓCIO </w:t>
-      </w:r>
-      <w:r>
-        <w:rPr>
-          <w:b/>
-          <w:sz w:val="24"/>
-          <w:szCs w:val="24"/>
-        </w:rPr>
-        <w:t>-</w:t>
-      </w:r>
-      <w:r>
-        <w:rPr>
-          <w:b/>
-          <w:sz w:val="24"/>
-          <w:szCs w:val="24"/>
-        </w:rPr>
-        <w:t xml:space="preserve"> AIRLIFES</w:t>
+        <w:t>PROCESSO DE NEGÓCIO - AIRLIFES</w:t>
       </w:r>
     </w:p>
     <w:p>
@@ -53,74 +39,7 @@
           <w:sz w:val="24"/>
           <w:szCs w:val="24"/>
         </w:rPr>
-        <w:t>Primeiramente é necessário que um administrador</w:t>
-      </w:r>
-      <w:r>
-        <w:rPr>
-          <w:rFonts w:ascii="Arial" w:hAnsi="Arial" w:cs="Arial"/>
-          <w:sz w:val="24"/>
-          <w:szCs w:val="24"/>
-        </w:rPr>
-        <w:t xml:space="preserve"> insira nos sistemas as </w:t>
-      </w:r>
-      <w:r>
-        <w:rPr>
-          <w:rFonts w:ascii="Arial" w:hAnsi="Arial" w:cs="Arial"/>
-          <w:sz w:val="24"/>
-          <w:szCs w:val="24"/>
-        </w:rPr>
-        <w:t>informações</w:t>
-      </w:r>
-      <w:r>
-        <w:rPr>
-          <w:rFonts w:ascii="Arial" w:hAnsi="Arial" w:cs="Arial"/>
-          <w:sz w:val="24"/>
-          <w:szCs w:val="24"/>
-        </w:rPr>
-        <w:t xml:space="preserve"> do voo, bem como </w:t>
-      </w:r>
-      <w:r>
-        <w:rPr>
-          <w:rFonts w:ascii="Arial" w:hAnsi="Arial" w:cs="Arial"/>
-          <w:sz w:val="24"/>
-          <w:szCs w:val="24"/>
-        </w:rPr>
-        <w:t>o aeroporto de origem e destino e</w:t>
-      </w:r>
-      <w:r>
-        <w:rPr>
-          <w:rFonts w:ascii="Arial" w:hAnsi="Arial" w:cs="Arial"/>
-          <w:sz w:val="24"/>
-          <w:szCs w:val="24"/>
-        </w:rPr>
-        <w:t xml:space="preserve"> a aeronave</w:t>
-      </w:r>
-      <w:r>
-        <w:rPr>
-          <w:rFonts w:ascii="Arial" w:hAnsi="Arial" w:cs="Arial"/>
-          <w:sz w:val="24"/>
-          <w:szCs w:val="24"/>
-        </w:rPr>
-        <w:t>.</w:t>
-      </w:r>
-    </w:p>
-    <w:p>
-      <w:pPr>
-        <w:spacing w:line="360" w:lineRule="auto"/>
-        <w:jc w:val="both"/>
-        <w:rPr>
-          <w:rFonts w:ascii="Arial" w:hAnsi="Arial" w:cs="Arial"/>
-          <w:sz w:val="24"/>
-          <w:szCs w:val="24"/>
-        </w:rPr>
-      </w:pPr>
-      <w:r>
-        <w:rPr>
-          <w:rFonts w:ascii="Arial" w:hAnsi="Arial" w:cs="Arial"/>
-          <w:sz w:val="24"/>
-          <w:szCs w:val="24"/>
-        </w:rPr>
-        <w:t xml:space="preserve">Quando o cliente acessar o site, ele fará uma busca definida pela data e o destino desejado. O site mostrará os voos que condizem com a busca do cliente. O cliente escolherá </w:t>
+        <w:t xml:space="preserve">Primeiramente é necessário que um administrador insira nos sistemas as informações do voo, bem como o aeroporto de origem e destino e a aeronave. Quando o cliente acessar o site, ele fará uma busca definida pela data e o destino desejado. O site mostrará os voos que condizem com a busca do cliente. O cliente escolherá </w:t>
       </w:r>
       <w:proofErr w:type="gramStart"/>
       <w:r>
@@ -138,15 +57,7 @@
           <w:sz w:val="24"/>
           <w:szCs w:val="24"/>
         </w:rPr>
-        <w:t>s) voo(s)</w:t>
-      </w:r>
-      <w:r>
-        <w:rPr>
-          <w:rFonts w:ascii="Arial" w:hAnsi="Arial" w:cs="Arial"/>
-          <w:sz w:val="24"/>
-          <w:szCs w:val="24"/>
-        </w:rPr>
-        <w:t xml:space="preserve">. Se ele não estiver </w:t>
+        <w:t xml:space="preserve">s) voo(s). Se ele não estiver </w:t>
       </w:r>
       <w:proofErr w:type="spellStart"/>
       <w:r>
@@ -195,6 +106,139 @@
     </w:sectPr>
   </w:body>
 </w:document>
+</file>
+
+<file path=word/numbering.xml><?xml version="1.0" encoding="utf-8"?>
+<w:numbering xmlns:wpc="http://schemas.microsoft.com/office/word/2010/wordprocessingCanvas" xmlns:cx="http://schemas.microsoft.com/office/drawing/2014/chartex" xmlns:cx1="http://schemas.microsoft.com/office/drawing/2015/9/8/chartex" xmlns:cx2="http://schemas.microsoft.com/office/drawing/2015/10/21/chartex" xmlns:cx3="http://schemas.microsoft.com/office/drawing/2016/5/9/chartex" xmlns:cx4="http://schemas.microsoft.com/office/drawing/2016/5/10/chartex" xmlns:cx5="http://schemas.microsoft.com/office/drawing/2016/5/11/chartex" xmlns:cx6="http://schemas.microsoft.com/office/drawing/2016/5/12/chartex" xmlns:cx7="http://schemas.microsoft.com/office/drawing/2016/5/13/chartex" xmlns:cx8="http://schemas.microsoft.com/office/drawing/2016/5/14/chartex" xmlns:mc="http://schemas.openxmlformats.org/markup-compatibility/2006" xmlns:aink="http://schemas.microsoft.com/office/drawing/2016/ink" xmlns:am3d="http://schemas.microsoft.com/office/drawing/2017/model3d" xmlns:o="urn:schemas-microsoft-com:office:office" xmlns:r="http://schemas.openxmlformats.org/officeDocument/2006/relationships" xmlns:m="http://schemas.openxmlformats.org/officeDocument/2006/math" xmlns:v="urn:schemas-microsoft-com:vml" xmlns:wp14="http://schemas.microsoft.com/office/word/2010/wordprocessingDrawing" xmlns:wp="http://schemas.openxmlformats.org/drawingml/2006/wordprocessingDrawing" xmlns:w10="urn:schemas-microsoft-com:office:word" xmlns:w="http://schemas.openxmlformats.org/wordprocessingml/2006/main" xmlns:w14="http://schemas.microsoft.com/office/word/2010/wordml" xmlns:w15="http://schemas.microsoft.com/office/word/2012/wordml" xmlns:w16cid="http://schemas.microsoft.com/office/word/2016/wordml/cid" xmlns:w16se="http://schemas.microsoft.com/office/word/2015/wordml/symex" xmlns:wpg="http://schemas.microsoft.com/office/word/2010/wordprocessingGroup" xmlns:wpi="http://schemas.microsoft.com/office/word/2010/wordprocessingInk" xmlns:wne="http://schemas.microsoft.com/office/word/2006/wordml" xmlns:wps="http://schemas.microsoft.com/office/word/2010/wordprocessingShape" mc:Ignorable="w14 w15 w16se w16cid wp14">
+  <w:abstractNum w:abstractNumId="0" w15:restartNumberingAfterBreak="0">
+    <w:nsid w:val="31CA4CE1"/>
+    <w:multiLevelType w:val="hybridMultilevel"/>
+    <w:tmpl w:val="56C05698"/>
+    <w:lvl w:ilvl="0" w:tplc="04160001">
+      <w:start w:val="1"/>
+      <w:numFmt w:val="bullet"/>
+      <w:lvlText w:val=""/>
+      <w:lvlJc w:val="left"/>
+      <w:pPr>
+        <w:ind w:left="720" w:hanging="360"/>
+      </w:pPr>
+      <w:rPr>
+        <w:rFonts w:ascii="Symbol" w:hAnsi="Symbol" w:hint="default"/>
+      </w:rPr>
+    </w:lvl>
+    <w:lvl w:ilvl="1" w:tplc="04160003">
+      <w:start w:val="1"/>
+      <w:numFmt w:val="bullet"/>
+      <w:lvlText w:val="o"/>
+      <w:lvlJc w:val="left"/>
+      <w:pPr>
+        <w:ind w:left="1440" w:hanging="360"/>
+      </w:pPr>
+      <w:rPr>
+        <w:rFonts w:ascii="Courier New" w:hAnsi="Courier New" w:cs="Courier New" w:hint="default"/>
+      </w:rPr>
+    </w:lvl>
+    <w:lvl w:ilvl="2" w:tplc="04160005" w:tentative="1">
+      <w:start w:val="1"/>
+      <w:numFmt w:val="bullet"/>
+      <w:lvlText w:val=""/>
+      <w:lvlJc w:val="left"/>
+      <w:pPr>
+        <w:ind w:left="2160" w:hanging="360"/>
+      </w:pPr>
+      <w:rPr>
+        <w:rFonts w:ascii="Wingdings" w:hAnsi="Wingdings" w:hint="default"/>
+      </w:rPr>
+    </w:lvl>
+    <w:lvl w:ilvl="3" w:tplc="04160001" w:tentative="1">
+      <w:start w:val="1"/>
+      <w:numFmt w:val="bullet"/>
+      <w:lvlText w:val=""/>
+      <w:lvlJc w:val="left"/>
+      <w:pPr>
+        <w:ind w:left="2880" w:hanging="360"/>
+      </w:pPr>
+      <w:rPr>
+        <w:rFonts w:ascii="Symbol" w:hAnsi="Symbol" w:hint="default"/>
+      </w:rPr>
+    </w:lvl>
+    <w:lvl w:ilvl="4" w:tplc="04160003" w:tentative="1">
+      <w:start w:val="1"/>
+      <w:numFmt w:val="bullet"/>
+      <w:lvlText w:val="o"/>
+      <w:lvlJc w:val="left"/>
+      <w:pPr>
+        <w:ind w:left="3600" w:hanging="360"/>
+      </w:pPr>
+      <w:rPr>
+        <w:rFonts w:ascii="Courier New" w:hAnsi="Courier New" w:cs="Courier New" w:hint="default"/>
+      </w:rPr>
+    </w:lvl>
+    <w:lvl w:ilvl="5" w:tplc="04160005" w:tentative="1">
+      <w:start w:val="1"/>
+      <w:numFmt w:val="bullet"/>
+      <w:lvlText w:val=""/>
+      <w:lvlJc w:val="left"/>
+      <w:pPr>
+        <w:ind w:left="4320" w:hanging="360"/>
+      </w:pPr>
+      <w:rPr>
+        <w:rFonts w:ascii="Wingdings" w:hAnsi="Wingdings" w:hint="default"/>
+      </w:rPr>
+    </w:lvl>
+    <w:lvl w:ilvl="6" w:tplc="04160001" w:tentative="1">
+      <w:start w:val="1"/>
+      <w:numFmt w:val="bullet"/>
+      <w:lvlText w:val=""/>
+      <w:lvlJc w:val="left"/>
+      <w:pPr>
+        <w:ind w:left="5040" w:hanging="360"/>
+      </w:pPr>
+      <w:rPr>
+        <w:rFonts w:ascii="Symbol" w:hAnsi="Symbol" w:hint="default"/>
+      </w:rPr>
+    </w:lvl>
+    <w:lvl w:ilvl="7" w:tplc="04160003" w:tentative="1">
+      <w:start w:val="1"/>
+      <w:numFmt w:val="bullet"/>
+      <w:lvlText w:val="o"/>
+      <w:lvlJc w:val="left"/>
+      <w:pPr>
+        <w:ind w:left="5760" w:hanging="360"/>
+      </w:pPr>
+      <w:rPr>
+        <w:rFonts w:ascii="Courier New" w:hAnsi="Courier New" w:cs="Courier New" w:hint="default"/>
+      </w:rPr>
+    </w:lvl>
+    <w:lvl w:ilvl="8" w:tplc="04160005" w:tentative="1">
+      <w:start w:val="1"/>
+      <w:numFmt w:val="bullet"/>
+      <w:lvlText w:val=""/>
+      <w:lvlJc w:val="left"/>
+      <w:pPr>
+        <w:ind w:left="6480" w:hanging="360"/>
+      </w:pPr>
+      <w:rPr>
+        <w:rFonts w:ascii="Wingdings" w:hAnsi="Wingdings" w:hint="default"/>
+      </w:rPr>
+    </w:lvl>
+  </w:abstractNum>
+  <w:num w:numId="1">
+    <w:abstractNumId w:val="0"/>
+  </w:num>
+  <w:num w:numId="2">
+    <w:abstractNumId w:val="0"/>
+    <w:lvlOverride w:ilvl="0"/>
+    <w:lvlOverride w:ilvl="1"/>
+    <w:lvlOverride w:ilvl="2"/>
+    <w:lvlOverride w:ilvl="3"/>
+    <w:lvlOverride w:ilvl="4"/>
+    <w:lvlOverride w:ilvl="5"/>
+    <w:lvlOverride w:ilvl="6"/>
+    <w:lvlOverride w:ilvl="7"/>
+    <w:lvlOverride w:ilvl="8"/>
+  </w:num>
+</w:numbering>
 </file>
 
 <file path=word/styles.xml><?xml version="1.0" encoding="utf-8"?>
@@ -594,6 +638,10 @@
   <w:style w:type="paragraph" w:default="1" w:styleId="Normal">
     <w:name w:val="Normal"/>
     <w:qFormat/>
+    <w:rsid w:val="00DD0177"/>
+    <w:pPr>
+      <w:spacing w:line="256" w:lineRule="auto"/>
+    </w:pPr>
   </w:style>
   <w:style w:type="character" w:default="1" w:styleId="Fontepargpadro">
     <w:name w:val="Default Paragraph Font"/>
@@ -621,6 +669,17 @@
     <w:uiPriority w:val="99"/>
     <w:semiHidden/>
     <w:unhideWhenUsed/>
+  </w:style>
+  <w:style w:type="paragraph" w:styleId="PargrafodaLista">
+    <w:name w:val="List Paragraph"/>
+    <w:basedOn w:val="Normal"/>
+    <w:uiPriority w:val="34"/>
+    <w:qFormat/>
+    <w:rsid w:val="00B97ACD"/>
+    <w:pPr>
+      <w:ind w:left="720"/>
+      <w:contextualSpacing/>
+    </w:pPr>
   </w:style>
 </w:styles>
 </file>

</xml_diff>